<commit_message>
feat: foot washing thank You Jesus Christ our Lord Almighty GOD
thank You Jesus Christ our Lord and Savior Almighty Holy Heavenly Father GOD
</commit_message>
<xml_diff>
--- a/Translating the Bible/GotQuestion.com Articles/Group 98/translated/foot-washing_Ukrainian.docx
+++ b/Translating the Bible/GotQuestion.com Articles/Group 98/translated/foot-washing_Ukrainian.docx
@@ -1,11 +1,11 @@
 
 <file path=word/document.xml><?xml version="1.0" encoding="utf-8"?>
-<w:document xmlns:wpc="http://schemas.microsoft.com/office/word/2010/wordprocessingCanvas" xmlns:cx="http://schemas.microsoft.com/office/drawing/2014/chartex" xmlns:cx1="http://schemas.microsoft.com/office/drawing/2015/9/8/chartex" xmlns:cx2="http://schemas.microsoft.com/office/drawing/2015/10/21/chartex" xmlns:cx3="http://schemas.microsoft.com/office/drawing/2016/5/9/chartex" xmlns:cx4="http://schemas.microsoft.com/office/drawing/2016/5/10/chartex" xmlns:cx5="http://schemas.microsoft.com/office/drawing/2016/5/11/chartex" xmlns:cx6="http://schemas.microsoft.com/office/drawing/2016/5/12/chartex" xmlns:cx7="http://schemas.microsoft.com/office/drawing/2016/5/13/chartex" xmlns:cx8="http://schemas.microsoft.com/office/drawing/2016/5/14/chartex" xmlns:mc="http://schemas.openxmlformats.org/markup-compatibility/2006" xmlns:aink="http://schemas.microsoft.com/office/drawing/2016/ink" xmlns:am3d="http://schemas.microsoft.com/office/drawing/2017/model3d" xmlns:o="urn:schemas-microsoft-com:office:office" xmlns:r="http://schemas.openxmlformats.org/officeDocument/2006/relationships" xmlns:m="http://schemas.openxmlformats.org/officeDocument/2006/math" xmlns:v="urn:schemas-microsoft-com:vml" xmlns:wp14="http://schemas.microsoft.com/office/word/2010/wordprocessingDrawing" xmlns:wp="http://schemas.openxmlformats.org/drawingml/2006/wordprocessingDrawing" xmlns:w10="urn:schemas-microsoft-com:office:word" xmlns:w="http://schemas.openxmlformats.org/wordprocessingml/2006/main" xmlns:w14="http://schemas.microsoft.com/office/word/2010/wordml" xmlns:w15="http://schemas.microsoft.com/office/word/2012/wordml" xmlns:w16cid="http://schemas.microsoft.com/office/word/2016/wordml/cid" xmlns:w16se="http://schemas.microsoft.com/office/word/2015/wordml/symex" xmlns:wpg="http://schemas.microsoft.com/office/word/2010/wordprocessingGroup" xmlns:wpi="http://schemas.microsoft.com/office/word/2010/wordprocessingInk" xmlns:wne="http://schemas.microsoft.com/office/word/2006/wordml" xmlns:wps="http://schemas.microsoft.com/office/word/2010/wordprocessingShape" mc:Ignorable="w14 w15 w16se w16cid wp14">
+<w:document xmlns:wpc="http://schemas.microsoft.com/office/word/2010/wordprocessingCanvas" xmlns:cx="http://schemas.microsoft.com/office/drawing/2014/chartex" xmlns:cx1="http://schemas.microsoft.com/office/drawing/2015/9/8/chartex" xmlns:cx2="http://schemas.microsoft.com/office/drawing/2015/10/21/chartex" xmlns:cx3="http://schemas.microsoft.com/office/drawing/2016/5/9/chartex" xmlns:cx4="http://schemas.microsoft.com/office/drawing/2016/5/10/chartex" xmlns:cx5="http://schemas.microsoft.com/office/drawing/2016/5/11/chartex" xmlns:cx6="http://schemas.microsoft.com/office/drawing/2016/5/12/chartex" xmlns:cx7="http://schemas.microsoft.com/office/drawing/2016/5/13/chartex" xmlns:cx8="http://schemas.microsoft.com/office/drawing/2016/5/14/chartex" xmlns:mc="http://schemas.openxmlformats.org/markup-compatibility/2006" xmlns:aink="http://schemas.microsoft.com/office/drawing/2016/ink" xmlns:am3d="http://schemas.microsoft.com/office/drawing/2017/model3d" xmlns:o="urn:schemas-microsoft-com:office:office" xmlns:oel="http://schemas.microsoft.com/office/2019/extlst" xmlns:r="http://schemas.openxmlformats.org/officeDocument/2006/relationships" xmlns:m="http://schemas.openxmlformats.org/officeDocument/2006/math" xmlns:v="urn:schemas-microsoft-com:vml" xmlns:wp14="http://schemas.microsoft.com/office/word/2010/wordprocessingDrawing" xmlns:wp="http://schemas.openxmlformats.org/drawingml/2006/wordprocessingDrawing" xmlns:w10="urn:schemas-microsoft-com:office:word" xmlns:w="http://schemas.openxmlformats.org/wordprocessingml/2006/main" xmlns:w14="http://schemas.microsoft.com/office/word/2010/wordml" xmlns:w15="http://schemas.microsoft.com/office/word/2012/wordml" xmlns:w16cex="http://schemas.microsoft.com/office/word/2018/wordml/cex" xmlns:w16cid="http://schemas.microsoft.com/office/word/2016/wordml/cid" xmlns:w16="http://schemas.microsoft.com/office/word/2018/wordml" xmlns:w16du="http://schemas.microsoft.com/office/word/2023/wordml/word16du" xmlns:w16sdtdh="http://schemas.microsoft.com/office/word/2020/wordml/sdtdatahash" xmlns:w16se="http://schemas.microsoft.com/office/word/2015/wordml/symex" xmlns:wpg="http://schemas.microsoft.com/office/word/2010/wordprocessingGroup" xmlns:wpi="http://schemas.microsoft.com/office/word/2010/wordprocessingInk" xmlns:wne="http://schemas.microsoft.com/office/word/2006/wordml" xmlns:wps="http://schemas.microsoft.com/office/word/2010/wordprocessingShape" mc:Ignorable="w14 w15 w16se w16cid w16 w16cex w16sdtdh w16du wp14">
   <w:body>
     <w:p>
       <w:pPr>
         <w:rPr>
-          <w:rStyle w:val="Strong"/>
+          <w:rStyle w:val="a3"/>
           <w:rFonts w:cs="Calibri"/>
           <w:b w:val="0"/>
           <w:color w:val="000000"/>
@@ -13,7 +13,7 @@
       </w:pPr>
       <w:r>
         <w:rPr>
-          <w:rStyle w:val="Strong"/>
+          <w:rStyle w:val="a3"/>
           <w:rFonts w:cs="Calibri"/>
           <w:color w:val="000000"/>
         </w:rPr>
@@ -21,18 +21,18 @@
       </w:r>
       <w:r>
         <w:rPr>
-          <w:rStyle w:val="Strong"/>
+          <w:rStyle w:val="a3"/>
           <w:rFonts w:cs="Calibri"/>
           <w:b w:val="0"/>
           <w:color w:val="000000"/>
         </w:rPr>
-        <w:t>foot washing</w:t>
+        <w:t>омивання ніг</w:t>
       </w:r>
     </w:p>
     <w:p>
       <w:pPr>
         <w:rPr>
-          <w:rStyle w:val="Strong"/>
+          <w:rStyle w:val="a3"/>
           <w:rFonts w:cs="Calibri"/>
           <w:b w:val="0"/>
           <w:color w:val="000000"/>
@@ -40,7 +40,7 @@
       </w:pPr>
       <w:r>
         <w:rPr>
-          <w:rStyle w:val="Strong"/>
+          <w:rStyle w:val="a3"/>
           <w:rFonts w:cs="Calibri"/>
           <w:color w:val="000000"/>
         </w:rPr>
@@ -51,13 +51,13 @@
           <w:rFonts w:cs="Calibri"/>
           <w:color w:val="000000"/>
         </w:rPr>
-        <w:t>What does the Bible say about foot-washing? Is foot washing another ordinance for the church to follow?</w:t>
+        <w:t>Що говорить Біблія про омивання ніг? Чи є омивання ніг ще однією постановою для церкви?</w:t>
       </w:r>
     </w:p>
     <w:p>
       <w:pPr>
         <w:rPr>
-          <w:rStyle w:val="Strong"/>
+          <w:rStyle w:val="a3"/>
           <w:rFonts w:cs="Calibri"/>
           <w:color w:val="000000"/>
         </w:rPr>
@@ -77,21 +77,7 @@
           <w:bCs/>
           <w:color w:val="000000"/>
         </w:rPr>
-        <w:t>Question: "What does the Bible say about foot-washing?"</w:t>
-      </w:r>
-      <w:r>
-        <w:rPr>
-          <w:rFonts w:cs="Calibri"/>
-          <w:color w:val="000000"/>
-        </w:rPr>
-        <w:br/>
-      </w:r>
-      <w:r>
-        <w:rPr>
-          <w:rFonts w:cs="Calibri"/>
-          <w:color w:val="000000"/>
-        </w:rPr>
-        <w:br/>
+        <w:t>Question: "</w:t>
       </w:r>
       <w:r>
         <w:rPr>
@@ -100,6 +86,38 @@
           <w:bCs/>
           <w:color w:val="000000"/>
         </w:rPr>
+        <w:t>Що говорить Біблія про омивання ніг</w:t>
+      </w:r>
+      <w:r>
+        <w:rPr>
+          <w:rFonts w:cs="Calibri"/>
+          <w:b/>
+          <w:bCs/>
+          <w:color w:val="000000"/>
+        </w:rPr>
+        <w:t>?"</w:t>
+      </w:r>
+      <w:r>
+        <w:rPr>
+          <w:rFonts w:cs="Calibri"/>
+          <w:color w:val="000000"/>
+        </w:rPr>
+        <w:br/>
+      </w:r>
+      <w:r>
+        <w:rPr>
+          <w:rFonts w:cs="Calibri"/>
+          <w:color w:val="000000"/>
+        </w:rPr>
+        <w:br/>
+      </w:r>
+      <w:r>
+        <w:rPr>
+          <w:rFonts w:cs="Calibri"/>
+          <w:b/>
+          <w:bCs/>
+          <w:color w:val="000000"/>
+        </w:rPr>
         <w:t>Answer:</w:t>
       </w:r>
       <w:r>
@@ -107,79 +125,14 @@
           <w:rFonts w:cs="Calibri"/>
           <w:color w:val="000000"/>
         </w:rPr>
-        <w:t xml:space="preserve"> In Bible times, the dusty and dirty conditions of the region and the wearing of sandals necessitated foot-washing. Although the disciples most likely would have been happy to wash Jesus' feet, they could not conceive of washing each other's feet. This was because in the society of the time, foot-washing was reserved for the lowliest of menial servants. Peers did not wash one another's feet, except very rarely and as a mark of great love. Luke points out </w:t>
-      </w:r>
-      <w:bookmarkStart w:id="0" w:name="_GoBack"/>
-      <w:bookmarkEnd w:id="0"/>
-      <w:r>
-        <w:rPr>
-          <w:rFonts w:cs="Calibri"/>
-          <w:color w:val="000000"/>
-        </w:rPr>
-        <w:t>that the disciples were arguing about who was the greatest among them</w:t>
-      </w:r>
-      <w:r>
-        <w:rPr>
-          <w:rFonts w:cs="Calibri"/>
-          <w:color w:val="000000"/>
-        </w:rPr>
-        <w:t xml:space="preserve"> (Luke 22:24)</w:t>
-      </w:r>
-      <w:r>
-        <w:rPr>
-          <w:rFonts w:cs="Calibri"/>
-          <w:color w:val="000000"/>
-        </w:rPr>
-        <w:t>, an attitude that precludes a willingness to stoop to wash feet. When Jesus moved to wash their feet, they were shocked</w:t>
-      </w:r>
-      <w:r>
-        <w:rPr>
-          <w:rFonts w:cs="Calibri"/>
-          <w:color w:val="000000"/>
-        </w:rPr>
-        <w:t xml:space="preserve"> </w:t>
-      </w:r>
-      <w:r>
-        <w:rPr>
-          <w:rFonts w:cs="Calibri"/>
-          <w:color w:val="000000"/>
-        </w:rPr>
-        <w:t>(see also John 13:1-16)</w:t>
-      </w:r>
-      <w:r>
-        <w:rPr>
-          <w:rFonts w:cs="Calibri"/>
-          <w:color w:val="000000"/>
-        </w:rPr>
-        <w:t>. His actions serve also as symbolic of spiritual cleansing (</w:t>
-      </w:r>
-      <w:r>
-        <w:rPr>
-          <w:rFonts w:cs="Calibri"/>
-          <w:color w:val="000000"/>
-        </w:rPr>
-        <w:t>John 13:</w:t>
-      </w:r>
-      <w:r>
-        <w:rPr>
-          <w:rFonts w:cs="Calibri"/>
-          <w:color w:val="000000"/>
-        </w:rPr>
-        <w:t xml:space="preserve"> 6-9) and a model of Christian humility (</w:t>
-      </w:r>
-      <w:r>
-        <w:rPr>
-          <w:rFonts w:cs="Calibri"/>
-          <w:color w:val="000000"/>
-        </w:rPr>
-        <w:t>John 13:</w:t>
-      </w:r>
-      <w:r>
-        <w:rPr>
-          <w:rFonts w:cs="Calibri"/>
-          <w:color w:val="000000"/>
-        </w:rPr>
-        <w:t xml:space="preserve"> 12-17). By washing His disciples’ feet, Jesus taught the lesson of selfless service that was supremely exemplified by His death on the cross.</w:t>
+        <w:t> </w:t>
+      </w:r>
+      <w:r>
+        <w:rPr>
+          <w:rFonts w:cs="Calibri"/>
+          <w:color w:val="000000"/>
+        </w:rPr>
+        <w:t>У Біблійні часи запиленість і бруд регіону, а також носіння сандалій вимагали миття ніг. Хоча учні, швидше за все, були б раді помити ноги Ісусу, вони не могли уявити собі, щоб мити ноги один одному. Це було пов'язано з тим, що в тогочасному суспільстві миття ніг було зарезервоване для найнижчих слуг. Однолітки не мили один одному ніг, хіба що дуже рідко і на знак великої любові. Лука вказує на те, що учні сперечалися про те, хто з них найбільший (Луки 22:24), а таке ставлення виключає готовність нахилитися, аби помити ноги. Коли Ісус підійшов, щоб омити їм ноги, вони були шоковані (дивіться також Івана 13:1-16). Його дії служать також символом духовного очищення (Івана 13:6-9) і зразком Християнського смирення (Івана 13:12-17). Омиваючи ноги Своїм учням, Ісус дав урок самовідданого служіння, яке було досконало продемонстровано Його смертю на хресті.</w:t>
       </w:r>
       <w:r>
         <w:rPr>
@@ -194,7 +147,13 @@
           <w:color w:val="000000"/>
         </w:rPr>
         <w:br/>
-        <w:t>The foot-washing was an example, a pattern. Many groups throughout church history have practiced literal foot-washing as a church ordinance. However, present culture in many lands does not call for washing dust from the feet of one's guests. Although the Lord's Supper was practiced, the early church apparently did not practice foot-washing as an ordinance in church gatherings.</w:t>
+      </w:r>
+      <w:r>
+        <w:rPr>
+          <w:rFonts w:cs="Calibri"/>
+          <w:color w:val="000000"/>
+        </w:rPr>
+        <w:t>Омивання ніг було прикладом, моделлю. Багато груп протягом церковної історії практикували буквальне омивання ніг як церковний обряд. Однак сучасна культура в багатьох країнах не вимагає омивати пил з ніг гостей. Хоча Вечеря Господня практикувалася, рання церква, очевидно, не практикувала омивання ніг як обряд на церковних зібраннях.</w:t>
       </w:r>
       <w:r>
         <w:rPr>
@@ -215,14 +174,21 @@
           <w:rFonts w:cs="Calibri"/>
           <w:color w:val="000000"/>
         </w:rPr>
-        <w:t>Jesus washing His disciples' feet</w:t>
-      </w:r>
-      <w:r>
-        <w:rPr>
-          <w:rFonts w:cs="Calibri"/>
-          <w:color w:val="000000"/>
-        </w:rPr>
-        <w:t xml:space="preserve"> emphasizes inner humility, not a physical rite. A Christian widow's practice of "washing the feet of the saints" (1 Timothy 5:10) speaks not of her involvement in a church ordinance but of her humble, slave-like service to other believers. To refuse to follow the example of Jesus is to exalt oneself above Him and to live in pride. “No servant is greater than his master” (John 13:16).</w:t>
+        <w:t>Ісус, омиваючи ноги Своїм учням, підкреслює внутрішнє смирення, а не фізичний обряд. Практика християнської вдови "вмивати ноги святим" (1 Тимофія 5:10) говорить не про її участь у церковному обряді, а про її смиренне, рабське служіння іншим вірянам. Відмовлятися наслідувати приклад Ісуса означає підносити себе над Ним і жити в гордості. "</w:t>
+      </w:r>
+      <w:r>
+        <w:rPr>
+          <w:rFonts w:cs="Calibri"/>
+          <w:color w:val="000000"/>
+        </w:rPr>
+        <w:t>Раб не більший за пана свого</w:t>
+      </w:r>
+      <w:r>
+        <w:rPr>
+          <w:rFonts w:cs="Calibri"/>
+          <w:color w:val="000000"/>
+        </w:rPr>
+        <w:t>" (Івана 13:16).</w:t>
       </w:r>
     </w:p>
     <w:p>
@@ -280,7 +246,22 @@
           <w:rFonts w:cs="Calibri"/>
           <w:color w:val="000000"/>
         </w:rPr>
-        <w:t>"&gt;English&lt;/a&gt;&lt;br&gt;&lt;br&gt;</w:t>
+        <w:t>"&gt;</w:t>
+      </w:r>
+      <w:r>
+        <w:rPr>
+          <w:rFonts w:cs="Calibri"/>
+          <w:color w:val="000000"/>
+          <w:lang w:val="uk-UA"/>
+        </w:rPr>
+        <w:t>Англійською</w:t>
+      </w:r>
+      <w:r>
+        <w:rPr>
+          <w:rFonts w:cs="Calibri"/>
+          <w:color w:val="000000"/>
+        </w:rPr>
+        <w:t>&lt;/a&gt;&lt;br&gt;&lt;br&gt;</w:t>
       </w:r>
     </w:p>
     <w:sectPr>
@@ -294,7 +275,7 @@
 </file>
 
 <file path=word/numbering.xml><?xml version="1.0" encoding="utf-8"?>
-<w:numbering xmlns:wpc="http://schemas.microsoft.com/office/word/2010/wordprocessingCanvas" xmlns:cx="http://schemas.microsoft.com/office/drawing/2014/chartex" xmlns:cx1="http://schemas.microsoft.com/office/drawing/2015/9/8/chartex" xmlns:cx2="http://schemas.microsoft.com/office/drawing/2015/10/21/chartex" xmlns:cx3="http://schemas.microsoft.com/office/drawing/2016/5/9/chartex" xmlns:cx4="http://schemas.microsoft.com/office/drawing/2016/5/10/chartex" xmlns:cx5="http://schemas.microsoft.com/office/drawing/2016/5/11/chartex" xmlns:cx6="http://schemas.microsoft.com/office/drawing/2016/5/12/chartex" xmlns:cx7="http://schemas.microsoft.com/office/drawing/2016/5/13/chartex" xmlns:cx8="http://schemas.microsoft.com/office/drawing/2016/5/14/chartex" xmlns:mc="http://schemas.openxmlformats.org/markup-compatibility/2006" xmlns:aink="http://schemas.microsoft.com/office/drawing/2016/ink" xmlns:am3d="http://schemas.microsoft.com/office/drawing/2017/model3d" xmlns:o="urn:schemas-microsoft-com:office:office" xmlns:r="http://schemas.openxmlformats.org/officeDocument/2006/relationships" xmlns:m="http://schemas.openxmlformats.org/officeDocument/2006/math" xmlns:v="urn:schemas-microsoft-com:vml" xmlns:wp14="http://schemas.microsoft.com/office/word/2010/wordprocessingDrawing" xmlns:wp="http://schemas.openxmlformats.org/drawingml/2006/wordprocessingDrawing" xmlns:w10="urn:schemas-microsoft-com:office:word" xmlns:w="http://schemas.openxmlformats.org/wordprocessingml/2006/main" xmlns:w14="http://schemas.microsoft.com/office/word/2010/wordml" xmlns:w15="http://schemas.microsoft.com/office/word/2012/wordml" xmlns:w16cid="http://schemas.microsoft.com/office/word/2016/wordml/cid" xmlns:w16se="http://schemas.microsoft.com/office/word/2015/wordml/symex" xmlns:wpg="http://schemas.microsoft.com/office/word/2010/wordprocessingGroup" xmlns:wpi="http://schemas.microsoft.com/office/word/2010/wordprocessingInk" xmlns:wne="http://schemas.microsoft.com/office/word/2006/wordml" xmlns:wps="http://schemas.microsoft.com/office/word/2010/wordprocessingShape" mc:Ignorable="w14 w15 w16se w16cid wp14">
+<w:numbering xmlns:wpc="http://schemas.microsoft.com/office/word/2010/wordprocessingCanvas" xmlns:cx="http://schemas.microsoft.com/office/drawing/2014/chartex" xmlns:cx1="http://schemas.microsoft.com/office/drawing/2015/9/8/chartex" xmlns:cx2="http://schemas.microsoft.com/office/drawing/2015/10/21/chartex" xmlns:cx3="http://schemas.microsoft.com/office/drawing/2016/5/9/chartex" xmlns:cx4="http://schemas.microsoft.com/office/drawing/2016/5/10/chartex" xmlns:cx5="http://schemas.microsoft.com/office/drawing/2016/5/11/chartex" xmlns:cx6="http://schemas.microsoft.com/office/drawing/2016/5/12/chartex" xmlns:cx7="http://schemas.microsoft.com/office/drawing/2016/5/13/chartex" xmlns:cx8="http://schemas.microsoft.com/office/drawing/2016/5/14/chartex" xmlns:mc="http://schemas.openxmlformats.org/markup-compatibility/2006" xmlns:aink="http://schemas.microsoft.com/office/drawing/2016/ink" xmlns:am3d="http://schemas.microsoft.com/office/drawing/2017/model3d" xmlns:o="urn:schemas-microsoft-com:office:office" xmlns:oel="http://schemas.microsoft.com/office/2019/extlst" xmlns:r="http://schemas.openxmlformats.org/officeDocument/2006/relationships" xmlns:m="http://schemas.openxmlformats.org/officeDocument/2006/math" xmlns:v="urn:schemas-microsoft-com:vml" xmlns:wp14="http://schemas.microsoft.com/office/word/2010/wordprocessingDrawing" xmlns:wp="http://schemas.openxmlformats.org/drawingml/2006/wordprocessingDrawing" xmlns:w10="urn:schemas-microsoft-com:office:word" xmlns:w="http://schemas.openxmlformats.org/wordprocessingml/2006/main" xmlns:w14="http://schemas.microsoft.com/office/word/2010/wordml" xmlns:w15="http://schemas.microsoft.com/office/word/2012/wordml" xmlns:w16cex="http://schemas.microsoft.com/office/word/2018/wordml/cex" xmlns:w16cid="http://schemas.microsoft.com/office/word/2016/wordml/cid" xmlns:w16="http://schemas.microsoft.com/office/word/2018/wordml" xmlns:w16du="http://schemas.microsoft.com/office/word/2023/wordml/word16du" xmlns:w16sdtdh="http://schemas.microsoft.com/office/word/2020/wordml/sdtdatahash" xmlns:w16se="http://schemas.microsoft.com/office/word/2015/wordml/symex" xmlns:wpg="http://schemas.microsoft.com/office/word/2010/wordprocessingGroup" xmlns:wpi="http://schemas.microsoft.com/office/word/2010/wordprocessingInk" xmlns:wne="http://schemas.microsoft.com/office/word/2006/wordml" xmlns:wps="http://schemas.microsoft.com/office/word/2010/wordprocessingShape" mc:Ignorable="w14 w15 w16se w16cid w16 w16cex w16sdtdh w16du wp14">
   <w:abstractNum w:abstractNumId="0" w15:restartNumberingAfterBreak="0">
     <w:nsid w:val="FFFFFF1D"/>
     <w:multiLevelType w:val="multilevel"/>
@@ -435,24 +416,24 @@
       </w:rPr>
     </w:lvl>
   </w:abstractNum>
-  <w:num w:numId="1">
+  <w:num w:numId="1" w16cid:durableId="1895002413">
     <w:abstractNumId w:val="0"/>
   </w:num>
 </w:numbering>
 </file>
 
 <file path=word/styles.xml><?xml version="1.0" encoding="utf-8"?>
-<w:styles xmlns:mc="http://schemas.openxmlformats.org/markup-compatibility/2006" xmlns:r="http://schemas.openxmlformats.org/officeDocument/2006/relationships" xmlns:w="http://schemas.openxmlformats.org/wordprocessingml/2006/main" xmlns:w14="http://schemas.microsoft.com/office/word/2010/wordml" xmlns:w15="http://schemas.microsoft.com/office/word/2012/wordml" xmlns:w16cid="http://schemas.microsoft.com/office/word/2016/wordml/cid" xmlns:w16se="http://schemas.microsoft.com/office/word/2015/wordml/symex" mc:Ignorable="w14 w15 w16se w16cid">
+<w:styles xmlns:mc="http://schemas.openxmlformats.org/markup-compatibility/2006" xmlns:r="http://schemas.openxmlformats.org/officeDocument/2006/relationships" xmlns:w="http://schemas.openxmlformats.org/wordprocessingml/2006/main" xmlns:w14="http://schemas.microsoft.com/office/word/2010/wordml" xmlns:w15="http://schemas.microsoft.com/office/word/2012/wordml" xmlns:w16cex="http://schemas.microsoft.com/office/word/2018/wordml/cex" xmlns:w16cid="http://schemas.microsoft.com/office/word/2016/wordml/cid" xmlns:w16="http://schemas.microsoft.com/office/word/2018/wordml" xmlns:w16du="http://schemas.microsoft.com/office/word/2023/wordml/word16du" xmlns:w16sdtdh="http://schemas.microsoft.com/office/word/2020/wordml/sdtdatahash" xmlns:w16se="http://schemas.microsoft.com/office/word/2015/wordml/symex" mc:Ignorable="w14 w15 w16se w16cid w16 w16cex w16sdtdh w16du">
   <w:docDefaults>
     <w:rPrDefault>
       <w:rPr>
         <w:rFonts w:ascii="Calibri" w:eastAsia="Calibri" w:hAnsi="Calibri" w:cs="Times New Roman"/>
-        <w:lang w:val="en-US" w:eastAsia="en-US" w:bidi="ar-SA"/>
+        <w:lang w:val="uk-UA" w:eastAsia="uk-UA" w:bidi="ar-SA"/>
       </w:rPr>
     </w:rPrDefault>
     <w:pPrDefault/>
   </w:docDefaults>
-  <w:latentStyles w:defLockedState="0" w:defUIPriority="99" w:defSemiHidden="0" w:defUnhideWhenUsed="0" w:defQFormat="0" w:count="375">
+  <w:latentStyles w:defLockedState="0" w:defUIPriority="99" w:defSemiHidden="0" w:defUnhideWhenUsed="0" w:defQFormat="0" w:count="376">
     <w:lsdException w:name="Normal" w:uiPriority="0" w:qFormat="1"/>
     <w:lsdException w:name="heading 1" w:uiPriority="9" w:qFormat="1"/>
     <w:lsdException w:name="heading 2" w:semiHidden="1" w:uiPriority="9" w:unhideWhenUsed="1" w:qFormat="1"/>
@@ -828,8 +809,9 @@
     <w:lsdException w:name="Smart Hyperlink" w:semiHidden="1" w:unhideWhenUsed="1"/>
     <w:lsdException w:name="Hashtag" w:semiHidden="1" w:unhideWhenUsed="1"/>
     <w:lsdException w:name="Unresolved Mention" w:semiHidden="1" w:unhideWhenUsed="1"/>
+    <w:lsdException w:name="Smart Link" w:semiHidden="1" w:unhideWhenUsed="1"/>
   </w:latentStyles>
-  <w:style w:type="paragraph" w:default="1" w:styleId="Normal">
+  <w:style w:type="paragraph" w:default="1" w:styleId="a">
     <w:name w:val="Normal"/>
     <w:qFormat/>
     <w:rsid w:val="0072302E"/>
@@ -839,15 +821,16 @@
     <w:rPr>
       <w:sz w:val="22"/>
       <w:szCs w:val="22"/>
+      <w:lang w:val="en-US" w:eastAsia="en-US"/>
     </w:rPr>
   </w:style>
-  <w:style w:type="character" w:default="1" w:styleId="DefaultParagraphFont">
+  <w:style w:type="character" w:default="1" w:styleId="a0">
     <w:name w:val="Default Paragraph Font"/>
     <w:uiPriority w:val="1"/>
     <w:semiHidden/>
     <w:unhideWhenUsed/>
   </w:style>
-  <w:style w:type="table" w:default="1" w:styleId="TableNormal">
+  <w:style w:type="table" w:default="1" w:styleId="a1">
     <w:name w:val="Normal Table"/>
     <w:uiPriority w:val="99"/>
     <w:semiHidden/>
@@ -862,13 +845,13 @@
       </w:tblCellMar>
     </w:tblPr>
   </w:style>
-  <w:style w:type="numbering" w:default="1" w:styleId="NoList">
+  <w:style w:type="numbering" w:default="1" w:styleId="a2">
     <w:name w:val="No List"/>
     <w:uiPriority w:val="99"/>
     <w:semiHidden/>
     <w:unhideWhenUsed/>
   </w:style>
-  <w:style w:type="character" w:styleId="Strong">
+  <w:style w:type="character" w:styleId="a3">
     <w:name w:val="Strong"/>
     <w:uiPriority w:val="22"/>
     <w:qFormat/>
@@ -886,9 +869,10 @@
     <w:rPr>
       <w:sz w:val="22"/>
       <w:szCs w:val="22"/>
+      <w:lang w:val="en-US" w:eastAsia="en-US"/>
     </w:rPr>
   </w:style>
-  <w:style w:type="character" w:styleId="Hyperlink">
+  <w:style w:type="character" w:styleId="a4">
     <w:name w:val="Hyperlink"/>
     <w:uiPriority w:val="99"/>
     <w:unhideWhenUsed/>
@@ -907,15 +891,15 @@
   </w:style>
   <w:style w:type="character" w:customStyle="1" w:styleId="apple-style-span">
     <w:name w:val="apple-style-span"/>
-    <w:basedOn w:val="DefaultParagraphFont"/>
+    <w:basedOn w:val="a0"/>
     <w:rsid w:val="00933597"/>
   </w:style>
   <w:style w:type="character" w:customStyle="1" w:styleId="apple-converted-space">
     <w:name w:val="apple-converted-space"/>
-    <w:basedOn w:val="DefaultParagraphFont"/>
+    <w:basedOn w:val="a0"/>
     <w:rsid w:val="00933597"/>
   </w:style>
-  <w:style w:type="character" w:styleId="CommentReference">
+  <w:style w:type="character" w:styleId="a5">
     <w:name w:val="annotation reference"/>
     <w:uiPriority w:val="99"/>
     <w:semiHidden/>
@@ -926,10 +910,10 @@
       <w:szCs w:val="16"/>
     </w:rPr>
   </w:style>
-  <w:style w:type="paragraph" w:styleId="CommentText">
+  <w:style w:type="paragraph" w:styleId="a6">
     <w:name w:val="annotation text"/>
-    <w:basedOn w:val="Normal"/>
-    <w:link w:val="CommentTextChar"/>
+    <w:basedOn w:val="a"/>
+    <w:link w:val="a7"/>
     <w:uiPriority w:val="99"/>
     <w:semiHidden/>
     <w:unhideWhenUsed/>
@@ -939,19 +923,19 @@
       <w:szCs w:val="20"/>
     </w:rPr>
   </w:style>
-  <w:style w:type="character" w:customStyle="1" w:styleId="CommentTextChar">
-    <w:name w:val="Comment Text Char"/>
-    <w:basedOn w:val="DefaultParagraphFont"/>
-    <w:link w:val="CommentText"/>
+  <w:style w:type="character" w:customStyle="1" w:styleId="a7">
+    <w:name w:val="Текст примітки Знак"/>
+    <w:basedOn w:val="a0"/>
+    <w:link w:val="a6"/>
     <w:uiPriority w:val="99"/>
     <w:semiHidden/>
     <w:rsid w:val="00A55D36"/>
   </w:style>
-  <w:style w:type="paragraph" w:styleId="CommentSubject">
+  <w:style w:type="paragraph" w:styleId="a8">
     <w:name w:val="annotation subject"/>
-    <w:basedOn w:val="CommentText"/>
-    <w:next w:val="CommentText"/>
-    <w:link w:val="CommentSubjectChar"/>
+    <w:basedOn w:val="a6"/>
+    <w:next w:val="a6"/>
+    <w:link w:val="a9"/>
     <w:uiPriority w:val="99"/>
     <w:semiHidden/>
     <w:unhideWhenUsed/>
@@ -961,9 +945,9 @@
       <w:bCs/>
     </w:rPr>
   </w:style>
-  <w:style w:type="character" w:customStyle="1" w:styleId="CommentSubjectChar">
-    <w:name w:val="Comment Subject Char"/>
-    <w:link w:val="CommentSubject"/>
+  <w:style w:type="character" w:customStyle="1" w:styleId="a9">
+    <w:name w:val="Тема примітки Знак"/>
+    <w:link w:val="a8"/>
     <w:uiPriority w:val="99"/>
     <w:semiHidden/>
     <w:rsid w:val="00A55D36"/>
@@ -972,10 +956,10 @@
       <w:bCs/>
     </w:rPr>
   </w:style>
-  <w:style w:type="paragraph" w:styleId="BalloonText">
+  <w:style w:type="paragraph" w:styleId="aa">
     <w:name w:val="Balloon Text"/>
-    <w:basedOn w:val="Normal"/>
-    <w:link w:val="BalloonTextChar"/>
+    <w:basedOn w:val="a"/>
+    <w:link w:val="ab"/>
     <w:uiPriority w:val="99"/>
     <w:semiHidden/>
     <w:unhideWhenUsed/>
@@ -989,9 +973,9 @@
       <w:szCs w:val="16"/>
     </w:rPr>
   </w:style>
-  <w:style w:type="character" w:customStyle="1" w:styleId="BalloonTextChar">
-    <w:name w:val="Balloon Text Char"/>
-    <w:link w:val="BalloonText"/>
+  <w:style w:type="character" w:customStyle="1" w:styleId="ab">
+    <w:name w:val="Текст у виносці Знак"/>
+    <w:link w:val="aa"/>
     <w:uiPriority w:val="99"/>
     <w:semiHidden/>
     <w:rsid w:val="00A55D36"/>
@@ -1001,7 +985,7 @@
       <w:szCs w:val="16"/>
     </w:rPr>
   </w:style>
-  <w:style w:type="character" w:styleId="Emphasis">
+  <w:style w:type="character" w:styleId="ac">
     <w:name w:val="Emphasis"/>
     <w:uiPriority w:val="20"/>
     <w:qFormat/>

</xml_diff>